<commit_message>
added action items, meeting protocol
</commit_message>
<xml_diff>
--- a/Documentation/ProjectDocumentation/Meetings/Meeting_03.12.21.docx
+++ b/Documentation/ProjectDocumentation/Meetings/Meeting_03.12.21.docx
@@ -1414,7 +1414,15 @@
           </w:p>
           <w:p>
             <w:r>
-              <w:t xml:space="preserve">Über den Home Assistent Geräte ansteuern (Smart TV für </w:t>
+              <w:t xml:space="preserve">Über den Home Assistent Geräte ansteuern (Smart TV </w:t>
+            </w:r>
+            <w:proofErr w:type="spellStart"/>
+            <w:r>
+              <w:t>für</w:t>
+            </w:r>
+            <w:proofErr w:type="spellEnd"/>
+            <w:r>
+              <w:t xml:space="preserve"> </w:t>
             </w:r>
             <w:proofErr w:type="spellStart"/>
             <w:r>
@@ -1422,7 +1430,23 @@
             </w:r>
             <w:proofErr w:type="spellEnd"/>
             <w:r>
-              <w:t xml:space="preserve"> etc…) um dann zu einem späteren Zeitpunkt diese automatisch einzuschalten, wenn unsere Kamera Personen im Raum erkennt.</w:t>
+              <w:t xml:space="preserve"> </w:t>
+            </w:r>
+            <w:proofErr w:type="spellStart"/>
+            <w:r>
+              <w:t>etc</w:t>
+            </w:r>
+            <w:proofErr w:type="spellEnd"/>
+            <w:r>
+              <w:t xml:space="preserve">…) um </w:t>
+            </w:r>
+            <w:proofErr w:type="spellStart"/>
+            <w:r>
+              <w:t>dann</w:t>
+            </w:r>
+            <w:proofErr w:type="spellEnd"/>
+            <w:r>
+              <w:t xml:space="preserve"> zu einem späteren Zeitpunkt diese automatisch einzuschalten, wenn unsere Kamera Personen im Raum erkennt.</w:t>
             </w:r>
           </w:p>
           <w:p>
@@ -1432,15 +1456,47 @@
           </w:p>
           <w:p>
             <w:r>
-              <w:t xml:space="preserve">Für die Personenerkennung haben wir die </w:t>
-            </w:r>
-            <w:proofErr w:type="spellStart"/>
-            <w:r>
-              <w:t>Cascades</w:t>
-            </w:r>
-            <w:proofErr w:type="spellEnd"/>
-            <w:r>
-              <w:t xml:space="preserve"> integriert, müssen diese in einem nächsten Schritt anpassen, kombinieren, verfeinern etc.</w:t>
+              <w:t xml:space="preserve">Für die Personenerkennung </w:t>
+            </w:r>
+            <w:proofErr w:type="spellStart"/>
+            <w:r>
+              <w:t>haben</w:t>
+            </w:r>
+            <w:proofErr w:type="spellEnd"/>
+            <w:r>
+              <w:t xml:space="preserve"> </w:t>
+            </w:r>
+            <w:proofErr w:type="spellStart"/>
+            <w:r>
+              <w:t>wir</w:t>
+            </w:r>
+            <w:proofErr w:type="spellEnd"/>
+            <w:r>
+              <w:t xml:space="preserve"> die Cascades </w:t>
+            </w:r>
+            <w:proofErr w:type="spellStart"/>
+            <w:r>
+              <w:t>integriert</w:t>
+            </w:r>
+            <w:proofErr w:type="spellEnd"/>
+            <w:r>
+              <w:t xml:space="preserve">, </w:t>
+            </w:r>
+            <w:proofErr w:type="spellStart"/>
+            <w:r>
+              <w:t>müssen</w:t>
+            </w:r>
+            <w:proofErr w:type="spellEnd"/>
+            <w:r>
+              <w:t xml:space="preserve"> </w:t>
+            </w:r>
+            <w:proofErr w:type="spellStart"/>
+            <w:r>
+              <w:t>diese</w:t>
+            </w:r>
+            <w:proofErr w:type="spellEnd"/>
+            <w:r>
+              <w:t xml:space="preserve"> in einem nächsten Schritt anpassen, kombinieren, verfeinern etc.</w:t>
             </w:r>
           </w:p>
           <w:p>
@@ -1488,42 +1544,63 @@
             </w:tcBorders>
           </w:tcPr>
           <w:p>
-            <w:r>
-              <w:t xml:space="preserve">Algorithmus unseres Pythons </w:t>
-            </w:r>
-            <w:proofErr w:type="spellStart"/>
-            <w:r>
-              <w:t>script</w:t>
-            </w:r>
-            <w:proofErr w:type="spellEnd"/>
-            <w:r>
-              <w:t xml:space="preserve"> optimieren.</w:t>
-            </w:r>
-          </w:p>
-          <w:p>
-            <w:r>
-              <w:t xml:space="preserve">Schnittstellen implementieren zwischen Home </w:t>
-            </w:r>
-            <w:proofErr w:type="spellStart"/>
-            <w:r>
-              <w:t>Assistant</w:t>
-            </w:r>
-            <w:proofErr w:type="spellEnd"/>
-            <w:r>
-              <w:t xml:space="preserve"> und Erkennungssoftware.</w:t>
-            </w:r>
-          </w:p>
-          <w:p>
-            <w:r>
-              <w:t xml:space="preserve">Home </w:t>
-            </w:r>
-            <w:proofErr w:type="spellStart"/>
-            <w:r>
-              <w:t>Assistant</w:t>
-            </w:r>
-            <w:proofErr w:type="spellEnd"/>
-            <w:r>
-              <w:t xml:space="preserve"> auf dem Raspberry Pi zum Laufen bringen.</w:t>
+            <w:proofErr w:type="spellStart"/>
+            <w:r>
+              <w:t>Algorithmus</w:t>
+            </w:r>
+            <w:proofErr w:type="spellEnd"/>
+            <w:r>
+              <w:t xml:space="preserve"> </w:t>
+            </w:r>
+            <w:proofErr w:type="spellStart"/>
+            <w:r>
+              <w:t>unseres</w:t>
+            </w:r>
+            <w:proofErr w:type="spellEnd"/>
+            <w:r>
+              <w:t xml:space="preserve"> Pythons script </w:t>
+            </w:r>
+            <w:proofErr w:type="spellStart"/>
+            <w:r>
+              <w:t>optimieren</w:t>
+            </w:r>
+            <w:proofErr w:type="spellEnd"/>
+            <w:r>
+              <w:t>.</w:t>
+            </w:r>
+          </w:p>
+          <w:p>
+            <w:r>
+              <w:t xml:space="preserve">Schnittstellen </w:t>
+            </w:r>
+            <w:proofErr w:type="spellStart"/>
+            <w:r>
+              <w:t>implementieren</w:t>
+            </w:r>
+            <w:proofErr w:type="spellEnd"/>
+            <w:r>
+              <w:t xml:space="preserve"> </w:t>
+            </w:r>
+            <w:proofErr w:type="spellStart"/>
+            <w:r>
+              <w:t>zwischen</w:t>
+            </w:r>
+            <w:proofErr w:type="spellEnd"/>
+            <w:r>
+              <w:t xml:space="preserve"> Home Assistant und </w:t>
+            </w:r>
+            <w:proofErr w:type="spellStart"/>
+            <w:r>
+              <w:t>Erkennungssoftware</w:t>
+            </w:r>
+            <w:proofErr w:type="spellEnd"/>
+            <w:r>
+              <w:t>.</w:t>
+            </w:r>
+          </w:p>
+          <w:p>
+            <w:r>
+              <w:t>Home Assistant auf dem Raspberry Pi zum Laufen bringen.</w:t>
             </w:r>
           </w:p>
           <w:p>
@@ -2365,19 +2442,35 @@
                 <w:color w:val="333333"/>
               </w:rPr>
             </w:pPr>
-            <w:proofErr w:type="gramStart"/>
-            <w:r>
-              <w:rPr>
-                <w:color w:val="333333"/>
-              </w:rPr>
-              <w:t>AS,MM</w:t>
-            </w:r>
-            <w:proofErr w:type="gramEnd"/>
-            <w:r>
-              <w:rPr>
-                <w:color w:val="333333"/>
-              </w:rPr>
-              <w:t>,LZ</w:t>
+            <w:r>
+              <w:rPr>
+                <w:color w:val="333333"/>
+              </w:rPr>
+              <w:t>AS,</w:t>
+            </w:r>
+            <w:r>
+              <w:rPr>
+                <w:color w:val="333333"/>
+              </w:rPr>
+              <w:t xml:space="preserve"> </w:t>
+            </w:r>
+            <w:r>
+              <w:rPr>
+                <w:color w:val="333333"/>
+              </w:rPr>
+              <w:t>MM,</w:t>
+            </w:r>
+            <w:r>
+              <w:rPr>
+                <w:color w:val="333333"/>
+              </w:rPr>
+              <w:t xml:space="preserve"> </w:t>
+            </w:r>
+            <w:r>
+              <w:rPr>
+                <w:color w:val="333333"/>
+              </w:rPr>
+              <w:t>LZ</w:t>
             </w:r>
           </w:p>
         </w:tc>
@@ -2435,6 +2528,44 @@
               </w:rPr>
               <w:t>Home Assistant Integration</w:t>
             </w:r>
+            <w:r>
+              <w:rPr>
+                <w:color w:val="333333"/>
+              </w:rPr>
+              <w:t xml:space="preserve"> (</w:t>
+            </w:r>
+            <w:proofErr w:type="spellStart"/>
+            <w:r>
+              <w:rPr>
+                <w:color w:val="333333"/>
+              </w:rPr>
+              <w:t>harmonyHub</w:t>
+            </w:r>
+            <w:proofErr w:type="spellEnd"/>
+            <w:r>
+              <w:rPr>
+                <w:color w:val="333333"/>
+              </w:rPr>
+              <w:t>, Python script, OpenC</w:t>
+            </w:r>
+            <w:r>
+              <w:rPr>
+                <w:color w:val="333333"/>
+              </w:rPr>
+              <w:t>V</w:t>
+            </w:r>
+            <w:r>
+              <w:rPr>
+                <w:color w:val="333333"/>
+              </w:rPr>
+              <w:t>)</w:t>
+            </w:r>
+            <w:r>
+              <w:rPr>
+                <w:color w:val="333333"/>
+              </w:rPr>
+              <w:t xml:space="preserve"> </w:t>
+            </w:r>
           </w:p>
         </w:tc>
         <w:tc>
@@ -2451,7 +2582,7 @@
               <w:rPr>
                 <w:color w:val="333333"/>
               </w:rPr>
-              <w:t>AS</w:t>
+              <w:t>LZ</w:t>
             </w:r>
           </w:p>
         </w:tc>
@@ -2594,7 +2725,21 @@
                 <w:rFonts w:cs="Arial"/>
                 <w:color w:val="333333"/>
               </w:rPr>
-              <w:t>OpenCV Integration</w:t>
+              <w:t>OpenCV</w:t>
+            </w:r>
+            <w:r>
+              <w:rPr>
+                <w:rFonts w:cs="Arial"/>
+                <w:color w:val="333333"/>
+              </w:rPr>
+              <w:t xml:space="preserve"> Python</w:t>
+            </w:r>
+            <w:r>
+              <w:rPr>
+                <w:rFonts w:cs="Arial"/>
+                <w:color w:val="333333"/>
+              </w:rPr>
+              <w:t xml:space="preserve"> Integration</w:t>
             </w:r>
           </w:p>
         </w:tc>
@@ -2612,7 +2757,7 @@
               <w:rPr>
                 <w:color w:val="333333"/>
               </w:rPr>
-              <w:t>LZ</w:t>
+              <w:t>AS</w:t>
             </w:r>
           </w:p>
         </w:tc>

</xml_diff>